<commit_message>
Docs: Update docs and slide Intern
</commit_message>
<xml_diff>
--- a/IS502.P21_21520999_NguyenHoangDangKhoa.docx
+++ b/IS502.P21_21520999_NguyenHoangDangKhoa.docx
@@ -1637,17 +1637,60 @@
       <w:r>
         <w:t xml:space="preserve"> </w:t>
       </w:r>
-      <w:r>
-        <w:rPr>
-          <w:lang w:val="vi-VN"/>
-        </w:rPr>
-        <w:t>Phi Văn Trần</w:t>
-      </w:r>
-      <w:r>
-        <w:rPr>
-          <w:lang w:val="vi-VN"/>
-        </w:rPr>
-        <w:t xml:space="preserve"> – CTO của chi nhánh Hitachi Digital Services tại thành phố Hồ Chí Minh,</w:t>
+      <w:proofErr w:type="spellStart"/>
+      <w:r>
+        <w:t>Trầ</w:t>
+      </w:r>
+      <w:r>
+        <w:t>n</w:t>
+      </w:r>
+      <w:proofErr w:type="spellEnd"/>
+      <w:r>
+        <w:t xml:space="preserve"> </w:t>
+      </w:r>
+      <w:r>
+        <w:t>Vă</w:t>
+      </w:r>
+      <w:r>
+        <w:t xml:space="preserve">n Phi (CTO - Chief Technology Officer) </w:t>
+      </w:r>
+      <w:proofErr w:type="spellStart"/>
+      <w:r>
+        <w:t>giám</w:t>
+      </w:r>
+      <w:proofErr w:type="spellEnd"/>
+      <w:r>
+        <w:t xml:space="preserve"> </w:t>
+      </w:r>
+      <w:proofErr w:type="spellStart"/>
+      <w:r>
+        <w:t>đốc</w:t>
+      </w:r>
+      <w:proofErr w:type="spellEnd"/>
+      <w:r>
+        <w:t xml:space="preserve"> </w:t>
+      </w:r>
+      <w:proofErr w:type="spellStart"/>
+      <w:r>
+        <w:t>công</w:t>
+      </w:r>
+      <w:proofErr w:type="spellEnd"/>
+      <w:r>
+        <w:t xml:space="preserve"> </w:t>
+      </w:r>
+      <w:proofErr w:type="spellStart"/>
+      <w:r>
+        <w:t>nghệ</w:t>
+      </w:r>
+      <w:proofErr w:type="spellEnd"/>
+      <w:r>
+        <w:t xml:space="preserve"> </w:t>
+      </w:r>
+      <w:r>
+        <w:rPr>
+          <w:lang w:val="vi-VN"/>
+        </w:rPr>
+        <w:t>của chi nhánh Hitachi Digital Services tại thành phố Hồ Chí Minh,</w:t>
       </w:r>
       <w:r>
         <w:t xml:space="preserve"> </w:t>
@@ -20304,7 +20347,7 @@
           <w:noProof/>
         </w:rPr>
         <w:drawing>
-          <wp:inline distT="0" distB="0" distL="0" distR="0" wp14:anchorId="7FD031D3" wp14:editId="68D44951">
+          <wp:inline distT="0" distB="0" distL="0" distR="0" wp14:anchorId="7FD031D3" wp14:editId="239B6366">
             <wp:extent cx="2118360" cy="1269603"/>
             <wp:effectExtent l="0" t="0" r="0" b="6985"/>
             <wp:docPr id="8" name="Picture 8" descr="Amazon Web Services - Wikipedia"/>
@@ -22428,9 +22471,9 @@
           <w:lang w:val="vi-VN"/>
         </w:rPr>
         <w:drawing>
-          <wp:inline distT="0" distB="0" distL="0" distR="0" wp14:anchorId="32B02AF6" wp14:editId="26CC0663">
-            <wp:extent cx="4933950" cy="2636184"/>
-            <wp:effectExtent l="0" t="0" r="0" b="0"/>
+          <wp:inline distT="0" distB="0" distL="0" distR="0" wp14:anchorId="32B02AF6" wp14:editId="2E0A27D4">
+            <wp:extent cx="6151406" cy="3286664"/>
+            <wp:effectExtent l="0" t="0" r="1905" b="9525"/>
             <wp:docPr id="58348258" name="Picture 1" descr="A screenshot of a computer&#10;&#10;AI-generated content may be incorrect."/>
             <wp:cNvGraphicFramePr>
               <a:graphicFrameLocks xmlns:a="http://schemas.openxmlformats.org/drawingml/2006/main" noChangeAspect="1"/>
@@ -22451,7 +22494,7 @@
                   <pic:spPr>
                     <a:xfrm>
                       <a:off x="0" y="0"/>
-                      <a:ext cx="4935738" cy="2637139"/>
+                      <a:ext cx="6165363" cy="3294121"/>
                     </a:xfrm>
                     <a:prstGeom prst="rect">
                       <a:avLst/>
@@ -22536,9 +22579,9 @@
         </w:rPr>
         <w:lastRenderedPageBreak/>
         <w:drawing>
-          <wp:inline distT="0" distB="0" distL="0" distR="0" wp14:anchorId="7D417809" wp14:editId="46C85E05">
-            <wp:extent cx="5421680" cy="2806995"/>
-            <wp:effectExtent l="0" t="0" r="7620" b="0"/>
+          <wp:inline distT="0" distB="0" distL="0" distR="0" wp14:anchorId="7D417809" wp14:editId="583FFB03">
+            <wp:extent cx="6048245" cy="3131389"/>
+            <wp:effectExtent l="0" t="0" r="0" b="0"/>
             <wp:docPr id="652505494" name="Picture 1" descr="A screenshot of a computer&#10;&#10;AI-generated content may be incorrect."/>
             <wp:cNvGraphicFramePr>
               <a:graphicFrameLocks xmlns:a="http://schemas.openxmlformats.org/drawingml/2006/main" noChangeAspect="1"/>
@@ -22559,7 +22602,7 @@
                   <pic:spPr>
                     <a:xfrm>
                       <a:off x="0" y="0"/>
-                      <a:ext cx="5466343" cy="2830118"/>
+                      <a:ext cx="6120817" cy="3168962"/>
                     </a:xfrm>
                     <a:prstGeom prst="rect">
                       <a:avLst/>
@@ -22676,7 +22719,19 @@
         <w:rPr>
           <w:lang w:val="vi-VN"/>
         </w:rPr>
-        <w:t>Nhiệm vụ ban đầu cần phải xây dụng được logic tìm kiếm job gần giống với target_job sử dụng thuật toán L</w:t>
+        <w:t xml:space="preserve">Nhiệm vụ </w:t>
+      </w:r>
+      <w:r>
+        <w:rPr>
+          <w:lang w:val="vi-VN"/>
+        </w:rPr>
+        <w:t>chính: X</w:t>
+      </w:r>
+      <w:r>
+        <w:rPr>
+          <w:lang w:val="vi-VN"/>
+        </w:rPr>
+        <w:t>ây dụng được logic tìm kiếm job gần giống với target_job sử dụng thuật toán L</w:t>
       </w:r>
       <w:r>
         <w:rPr>
@@ -22700,13 +22755,88 @@
         <w:rPr>
           <w:lang w:val="vi-VN"/>
         </w:rPr>
-        <w:t xml:space="preserve">xây dựng hàm tìm kiếm gặp nhiều khó khăn do thiếu trao đổi giữa các anh chị với nhóm theo thiết kế dự </w:t>
-      </w:r>
-      <w:r>
-        <w:rPr>
-          <w:lang w:val="vi-VN"/>
-        </w:rPr>
-        <w:t xml:space="preserve">án. </w:t>
+        <w:t xml:space="preserve">xây dựng hàm tìm kiếm </w:t>
+      </w:r>
+      <w:r>
+        <w:rPr>
+          <w:lang w:val="vi-VN"/>
+        </w:rPr>
+        <w:t xml:space="preserve">cần </w:t>
+      </w:r>
+      <w:r>
+        <w:rPr>
+          <w:lang w:val="vi-VN"/>
+        </w:rPr>
+        <w:t xml:space="preserve">trao đổi giữa các anh chị </w:t>
+      </w:r>
+      <w:r>
+        <w:rPr>
+          <w:lang w:val="vi-VN"/>
+        </w:rPr>
+        <w:t>liên tục do có thay đổi trong scope dự án theo yêu cầu của bên phía khách hàng</w:t>
+      </w:r>
+      <w:r>
+        <w:rPr>
+          <w:lang w:val="vi-VN"/>
+        </w:rPr>
+        <w:t>.</w:t>
+      </w:r>
+    </w:p>
+    <w:p>
+      <w:pPr>
+        <w:pStyle w:val="ListParagraph"/>
+        <w:numPr>
+          <w:ilvl w:val="0"/>
+          <w:numId w:val="44"/>
+        </w:numPr>
+        <w:spacing w:line="360" w:lineRule="auto"/>
+        <w:contextualSpacing w:val="0"/>
+        <w:jc w:val="both"/>
+        <w:rPr>
+          <w:lang w:val="vi-VN"/>
+        </w:rPr>
+      </w:pPr>
+      <w:r>
+        <w:rPr>
+          <w:lang w:val="vi-VN"/>
+        </w:rPr>
+        <w:t xml:space="preserve">Việc xây dựng cần phải tương tác với các dữ liệu file XML mẫu từ phía </w:t>
+      </w:r>
+      <w:r>
+        <w:rPr>
+          <w:lang w:val="vi-VN"/>
+        </w:rPr>
+        <w:t>khách hàng, bắt các thông tin thông qua nhãn dán (tag) XML bằng cách sử dụng thư viện etree của Python. Các dữ liệu XML mẫu có thể bị cũ (outdate</w:t>
+      </w:r>
+      <w:r>
+        <w:t xml:space="preserve">d) </w:t>
+      </w:r>
+      <w:r>
+        <w:rPr>
+          <w:lang w:val="vi-VN"/>
+        </w:rPr>
+        <w:t>dẫn dến tương tác file đôi lúc bị lỗi, không có thông tin hay tag XML không tồn tại.</w:t>
+      </w:r>
+    </w:p>
+    <w:p>
+      <w:pPr>
+        <w:pStyle w:val="ListParagraph"/>
+        <w:numPr>
+          <w:ilvl w:val="0"/>
+          <w:numId w:val="44"/>
+        </w:numPr>
+        <w:spacing w:line="360" w:lineRule="auto"/>
+        <w:contextualSpacing w:val="0"/>
+        <w:jc w:val="both"/>
+        <w:rPr>
+          <w:lang w:val="vi-VN"/>
+        </w:rPr>
+      </w:pPr>
+      <w:r>
+        <w:rPr>
+          <w:lang w:val="vi-VN"/>
+        </w:rPr>
+        <w:t>Tính toán điểm gần giống (similar score) sử thụng thư viện module Levenshtein của thư viện textdistance.</w:t>
       </w:r>
     </w:p>
     <w:p>
@@ -22714,16 +22844,20 @@
         <w:keepNext/>
         <w:spacing w:line="360" w:lineRule="auto"/>
         <w:jc w:val="center"/>
-      </w:pPr>
-      <w:r>
-        <w:rPr>
-          <w:noProof/>
-        </w:rPr>
+        <w:rPr>
+          <w:lang w:val="vi-VN"/>
+        </w:rPr>
+      </w:pPr>
+      <w:r>
+        <w:rPr>
+          <w:lang w:val="vi-VN"/>
+        </w:rPr>
+        <w:lastRenderedPageBreak/>
         <w:drawing>
-          <wp:inline distT="0" distB="0" distL="0" distR="0" wp14:anchorId="2A8778B8" wp14:editId="550FD496">
-            <wp:extent cx="4542699" cy="2947746"/>
-            <wp:effectExtent l="0" t="0" r="0" b="5080"/>
-            <wp:docPr id="1241333263" name="Picture 1"/>
+          <wp:inline distT="0" distB="0" distL="0" distR="0" wp14:anchorId="4ADC3A94" wp14:editId="783DD6E7">
+            <wp:extent cx="4546121" cy="3817090"/>
+            <wp:effectExtent l="0" t="0" r="6985" b="0"/>
+            <wp:docPr id="61584197" name="Picture 1" descr="A screenshot of a chat&#10;&#10;AI-generated content may be incorrect."/>
             <wp:cNvGraphicFramePr>
               <a:graphicFrameLocks xmlns:a="http://schemas.openxmlformats.org/drawingml/2006/main" noChangeAspect="1"/>
             </wp:cNvGraphicFramePr>
@@ -22731,17 +22865,11 @@
               <a:graphicData uri="http://schemas.openxmlformats.org/drawingml/2006/picture">
                 <pic:pic xmlns:pic="http://schemas.openxmlformats.org/drawingml/2006/picture">
                   <pic:nvPicPr>
-                    <pic:cNvPr id="1241333263" name="Picture 1"/>
+                    <pic:cNvPr id="61584197" name="Picture 1" descr="A screenshot of a chat&#10;&#10;AI-generated content may be incorrect."/>
                     <pic:cNvPicPr/>
                   </pic:nvPicPr>
                   <pic:blipFill>
-                    <a:blip r:embed="rId24">
-                      <a:extLst>
-                        <a:ext uri="{28A0092B-C50C-407E-A947-70E740481C1C}">
-                          <a14:useLocalDpi xmlns:a14="http://schemas.microsoft.com/office/drawing/2010/main" val="0"/>
-                        </a:ext>
-                      </a:extLst>
-                    </a:blip>
+                    <a:blip r:embed="rId24"/>
                     <a:stretch>
                       <a:fillRect/>
                     </a:stretch>
@@ -22749,7 +22877,7 @@
                   <pic:spPr>
                     <a:xfrm>
                       <a:off x="0" y="0"/>
-                      <a:ext cx="4568110" cy="2964235"/>
+                      <a:ext cx="4548318" cy="3818935"/>
                     </a:xfrm>
                     <a:prstGeom prst="rect">
                       <a:avLst/>
@@ -22799,40 +22927,13 @@
         <w:rPr>
           <w:lang w:val="vi-VN"/>
         </w:rPr>
-        <w:t>Trao đổi với anh David Le về input và output API số 2</w:t>
-      </w:r>
-    </w:p>
-    <w:p>
-      <w:pPr>
-        <w:pStyle w:val="ListParagraph"/>
-        <w:numPr>
-          <w:ilvl w:val="3"/>
-          <w:numId w:val="6"/>
-        </w:numPr>
-        <w:spacing w:line="360" w:lineRule="auto"/>
-        <w:contextualSpacing w:val="0"/>
-        <w:rPr>
-          <w:lang w:val="vi-VN"/>
-        </w:rPr>
-      </w:pPr>
-      <w:r>
-        <w:rPr>
-          <w:lang w:val="vi-VN"/>
-        </w:rPr>
-        <w:lastRenderedPageBreak/>
-        <w:t>D</w:t>
-      </w:r>
-      <w:r>
-        <w:rPr>
-          <w:lang w:val="vi-VN"/>
-        </w:rPr>
-        <w:t xml:space="preserve">ẫn đến việc kiểm thử, xây dụng phiên bản đầu tiên khó khăn </w:t>
-      </w:r>
-      <w:r>
-        <w:rPr>
-          <w:lang w:val="vi-VN"/>
-        </w:rPr>
-        <w:t>nhiều.</w:t>
+        <w:t xml:space="preserve">Trao đổi với anh David Le về </w:t>
+      </w:r>
+      <w:r>
+        <w:rPr>
+          <w:lang w:val="vi-VN"/>
+        </w:rPr>
+        <w:t>input và output API số 2</w:t>
       </w:r>
     </w:p>
     <w:p>
@@ -22878,7 +22979,7 @@
         <w:rPr>
           <w:lang w:val="vi-VN"/>
         </w:rPr>
-        <w:t>Do tiếp xúc lần đầu với cơ sở hạ tầng cloud AWS gặp nhiều trở ngại trong việc triển khải, ngoài ra do ban đầu chỉ được cung cấp AWS access key và AWS secret access key nên chỉ có thể dựa vào AWS CLI và thư viện Boto3, không có AWS Dashboard để có thể debug và log trong trường hợp lỗi.</w:t>
+        <w:t>Nhiệm vụ chính: Liên kết API Gateway để invoke hàm Lambda.</w:t>
       </w:r>
     </w:p>
     <w:p>
@@ -22899,25 +23000,19 @@
         <w:rPr>
           <w:lang w:val="vi-VN"/>
         </w:rPr>
-        <w:t xml:space="preserve">Thiếu kinh nghiệm làm việc với AWS API Gateway dẫn đến configure lỗi khi liên kết AWS Lambda </w:t>
-      </w:r>
-      <w:r>
-        <w:rPr>
-          <w:lang w:val="vi-VN"/>
-        </w:rPr>
-        <w:t xml:space="preserve">function, lambda proxy không nhận được đầu vào của API, cần phải tạm thời </w:t>
-      </w:r>
-      <w:r>
-        <w:rPr>
-          <w:lang w:val="vi-VN"/>
-        </w:rPr>
-        <w:t xml:space="preserve">configurate thủ công đầu vào và đầu ra của API kết hợp với Lambda </w:t>
-      </w:r>
-      <w:r>
-        <w:rPr>
-          <w:lang w:val="vi-VN"/>
-        </w:rPr>
-        <w:t>function.</w:t>
+        <w:t>Kiểm thử triển khai trên AWS thông qua thư viện Boto3, sau đó s</w:t>
+      </w:r>
+      <w:r>
+        <w:rPr>
+          <w:lang w:val="vi-VN"/>
+        </w:rPr>
+        <w:t>ử dụng CloudFormation bằng cách viết file yaml</w:t>
+      </w:r>
+      <w:r>
+        <w:rPr>
+          <w:lang w:val="vi-VN"/>
+        </w:rPr>
+        <w:t xml:space="preserve"> triển khai các resource cần thiết để phục vụ cho API dựa vào AWS SAM</w:t>
       </w:r>
     </w:p>
     <w:p>
@@ -22938,27 +23033,92 @@
         <w:rPr>
           <w:lang w:val="vi-VN"/>
         </w:rPr>
+        <w:t xml:space="preserve">Configure đầu vào và đầu ra của API để tương ứng kết sự kiện (event) bắt được của bên phía hàm lambda. =&gt; </w:t>
+      </w:r>
+      <w:r>
+        <w:rPr>
+          <w:lang w:val="vi-VN"/>
+        </w:rPr>
         <w:t>Tường lửa công ty cũng chặn các liên kết bên ngoài mà chưa có được chứng thực bởi ISMS, dẫn đến khó khăn gọi API lỗi.</w:t>
       </w:r>
     </w:p>
     <w:p>
       <w:pPr>
-        <w:pStyle w:val="ListParagraph"/>
-        <w:numPr>
-          <w:ilvl w:val="0"/>
-          <w:numId w:val="46"/>
-        </w:numPr>
+        <w:keepNext/>
         <w:spacing w:line="360" w:lineRule="auto"/>
-        <w:contextualSpacing w:val="0"/>
-        <w:rPr>
-          <w:lang w:val="vi-VN"/>
-        </w:rPr>
-      </w:pPr>
-      <w:r>
-        <w:rPr>
-          <w:lang w:val="vi-VN"/>
-        </w:rPr>
-        <w:t xml:space="preserve">Do phải sử dụng CloudFormation, triển khai trên AWS SAM với viết OpenAPI, nhóm thường bị chậm so với lịch dự kiến phân công do tiếp xúc với công nghệ mới nhiều, phải giữ liên lạc và nhờ anh chị hỗ trợ thường xuyên. </w:t>
+        <w:jc w:val="center"/>
+      </w:pPr>
+      <w:r>
+        <w:rPr>
+          <w:lang w:val="vi-VN"/>
+        </w:rPr>
+        <w:lastRenderedPageBreak/>
+        <w:drawing>
+          <wp:inline distT="0" distB="0" distL="0" distR="0" wp14:anchorId="7C6B4B41" wp14:editId="33A5F0D7">
+            <wp:extent cx="4805598" cy="3614468"/>
+            <wp:effectExtent l="0" t="0" r="0" b="5080"/>
+            <wp:docPr id="1818277701" name="Picture 1" descr="A screenshot of a computer&#10;&#10;AI-generated content may be incorrect."/>
+            <wp:cNvGraphicFramePr>
+              <a:graphicFrameLocks xmlns:a="http://schemas.openxmlformats.org/drawingml/2006/main" noChangeAspect="1"/>
+            </wp:cNvGraphicFramePr>
+            <a:graphic xmlns:a="http://schemas.openxmlformats.org/drawingml/2006/main">
+              <a:graphicData uri="http://schemas.openxmlformats.org/drawingml/2006/picture">
+                <pic:pic xmlns:pic="http://schemas.openxmlformats.org/drawingml/2006/picture">
+                  <pic:nvPicPr>
+                    <pic:cNvPr id="1818277701" name="Picture 1" descr="A screenshot of a computer&#10;&#10;AI-generated content may be incorrect."/>
+                    <pic:cNvPicPr/>
+                  </pic:nvPicPr>
+                  <pic:blipFill>
+                    <a:blip r:embed="rId25"/>
+                    <a:stretch>
+                      <a:fillRect/>
+                    </a:stretch>
+                  </pic:blipFill>
+                  <pic:spPr>
+                    <a:xfrm>
+                      <a:off x="0" y="0"/>
+                      <a:ext cx="4813159" cy="3620155"/>
+                    </a:xfrm>
+                    <a:prstGeom prst="rect">
+                      <a:avLst/>
+                    </a:prstGeom>
+                  </pic:spPr>
+                </pic:pic>
+              </a:graphicData>
+            </a:graphic>
+          </wp:inline>
+        </w:drawing>
+      </w:r>
+    </w:p>
+    <w:p>
+      <w:pPr>
+        <w:pStyle w:val="Caption"/>
+        <w:jc w:val="center"/>
+        <w:rPr>
+          <w:lang w:val="vi-VN"/>
+        </w:rPr>
+      </w:pPr>
+      <w:proofErr w:type="spellStart"/>
+      <w:r>
+        <w:t>Hình</w:t>
+      </w:r>
+      <w:proofErr w:type="spellEnd"/>
+      <w:r>
+        <w:t xml:space="preserve"> </w:t>
+      </w:r>
+      <w:fldSimple w:instr=" SEQ Hình \* ARABIC ">
+        <w:r>
+          <w:rPr>
+            <w:noProof/>
+          </w:rPr>
+          <w:t>14</w:t>
+        </w:r>
+      </w:fldSimple>
+      <w:r>
+        <w:rPr>
+          <w:lang w:val="vi-VN"/>
+        </w:rPr>
+        <w:t>. Trao đổi chị Thao về kiểm thử API số 1</w:t>
       </w:r>
     </w:p>
     <w:p>
@@ -22973,7 +23133,6 @@
           <w:noProof/>
           <w14:ligatures w14:val="standardContextual"/>
         </w:rPr>
-        <w:lastRenderedPageBreak/>
         <w:drawing>
           <wp:inline distT="0" distB="0" distL="0" distR="0" wp14:anchorId="6446CD62" wp14:editId="2BCB2966">
             <wp:extent cx="4274105" cy="3543492"/>
@@ -22990,7 +23149,7 @@
                     <pic:cNvPicPr/>
                   </pic:nvPicPr>
                   <pic:blipFill>
-                    <a:blip r:embed="rId25"/>
+                    <a:blip r:embed="rId26"/>
                     <a:stretch>
                       <a:fillRect/>
                     </a:stretch>
@@ -23033,7 +23192,7 @@
           <w:rPr>
             <w:noProof/>
           </w:rPr>
-          <w:t>14</w:t>
+          <w:t>15</w:t>
         </w:r>
       </w:fldSimple>
       <w:r>
@@ -23054,6 +23213,7 @@
           <w:noProof/>
           <w14:ligatures w14:val="standardContextual"/>
         </w:rPr>
+        <w:lastRenderedPageBreak/>
         <w:drawing>
           <wp:inline distT="0" distB="0" distL="0" distR="0" wp14:anchorId="70CCD97B" wp14:editId="32DA4266">
             <wp:extent cx="5943600" cy="3726815"/>
@@ -23070,7 +23230,7 @@
                     <pic:cNvPicPr/>
                   </pic:nvPicPr>
                   <pic:blipFill>
-                    <a:blip r:embed="rId26"/>
+                    <a:blip r:embed="rId27"/>
                     <a:stretch>
                       <a:fillRect/>
                     </a:stretch>
@@ -23113,7 +23273,7 @@
           <w:rPr>
             <w:noProof/>
           </w:rPr>
-          <w:t>15</w:t>
+          <w:t>16</w:t>
         </w:r>
       </w:fldSimple>
       <w:r>
@@ -23139,7 +23299,6 @@
         <w:rPr>
           <w:lang w:val="vi-VN"/>
         </w:rPr>
-        <w:lastRenderedPageBreak/>
         <w:t>Xây dựng Step function + API cho</w:t>
       </w:r>
       <w:r>
@@ -23169,14 +23328,20 @@
       </w:pPr>
       <w:proofErr w:type="spellStart"/>
       <w:r>
-        <w:t>Việc</w:t>
+        <w:t>Nhiệm</w:t>
       </w:r>
       <w:proofErr w:type="spellEnd"/>
       <w:r>
         <w:rPr>
           <w:lang w:val="vi-VN"/>
         </w:rPr>
-        <w:t xml:space="preserve"> kết hợp</w:t>
+        <w:t xml:space="preserve"> vụ chính: K</w:t>
+      </w:r>
+      <w:r>
+        <w:rPr>
+          <w:lang w:val="vi-VN"/>
+        </w:rPr>
+        <w:t>ết hợp</w:t>
       </w:r>
       <w:r>
         <w:t xml:space="preserve"> </w:t>
@@ -23185,7 +23350,19 @@
         <w:rPr>
           <w:lang w:val="vi-VN"/>
         </w:rPr>
-        <w:t xml:space="preserve">cả 3 dịch vụ AWS cũng gặp nhiều trục trặc, do mỗi thành viên được giao từng dịch </w:t>
+        <w:t xml:space="preserve">cả 3 dịch vụ AWS </w:t>
+      </w:r>
+      <w:r>
+        <w:rPr>
+          <w:lang w:val="vi-VN"/>
+        </w:rPr>
+        <w:t>(AWS Lambda, AWS API Gateway, AWS Step Function)</w:t>
+      </w:r>
+      <w:r>
+        <w:rPr>
+          <w:lang w:val="vi-VN"/>
+        </w:rPr>
+        <w:t xml:space="preserve">, do mỗi thành viên được giao từng dịch </w:t>
       </w:r>
       <w:r>
         <w:rPr>
@@ -23281,7 +23458,14 @@
         <w:rPr>
           <w:lang w:val="vi-VN"/>
         </w:rPr>
-        <w:t>Hướng giải quyết 1: Tạo thêm một method GET với action DescribeExecution để phía backend gọi liên tục đều đặn để xem statemachine hoành thành quá trình hay chưa =&gt; Không</w:t>
+        <w:t xml:space="preserve">Hướng giải quyết 1: Tạo thêm một method GET với action DescribeExecution để phía backend gọi liên tục đều đặn để xem statemachine </w:t>
+      </w:r>
+      <w:r>
+        <w:rPr>
+          <w:lang w:val="vi-VN"/>
+        </w:rPr>
+        <w:lastRenderedPageBreak/>
+        <w:t>hoành thành quá trình hay chưa =&gt; Không</w:t>
       </w:r>
       <w:r>
         <w:rPr>
@@ -23324,8 +23508,96 @@
         <w:rPr>
           <w:lang w:val="vi-VN"/>
         </w:rPr>
-        <w:lastRenderedPageBreak/>
         <w:t>StartSyncExecution trong cùng 1 API, trong khi Statemachine phía trong vẫn chạy.</w:t>
+      </w:r>
+    </w:p>
+    <w:p>
+      <w:pPr>
+        <w:keepNext/>
+        <w:spacing w:line="360" w:lineRule="auto"/>
+        <w:jc w:val="center"/>
+      </w:pPr>
+      <w:r>
+        <w:rPr>
+          <w:noProof/>
+          <w:lang w:val="vi-VN"/>
+        </w:rPr>
+        <w:drawing>
+          <wp:inline distT="0" distB="0" distL="0" distR="0" wp14:anchorId="2BF980D1" wp14:editId="59F6AB32">
+            <wp:extent cx="5596890" cy="4572635"/>
+            <wp:effectExtent l="0" t="0" r="3810" b="0"/>
+            <wp:docPr id="1626534752" name="Picture 5"/>
+            <wp:cNvGraphicFramePr>
+              <a:graphicFrameLocks xmlns:a="http://schemas.openxmlformats.org/drawingml/2006/main" noChangeAspect="1"/>
+            </wp:cNvGraphicFramePr>
+            <a:graphic xmlns:a="http://schemas.openxmlformats.org/drawingml/2006/main">
+              <a:graphicData uri="http://schemas.openxmlformats.org/drawingml/2006/picture">
+                <pic:pic xmlns:pic="http://schemas.openxmlformats.org/drawingml/2006/picture">
+                  <pic:nvPicPr>
+                    <pic:cNvPr id="0" name="Picture 2"/>
+                    <pic:cNvPicPr>
+                      <a:picLocks noChangeAspect="1" noChangeArrowheads="1"/>
+                    </pic:cNvPicPr>
+                  </pic:nvPicPr>
+                  <pic:blipFill>
+                    <a:blip r:embed="rId28">
+                      <a:extLst>
+                        <a:ext uri="{28A0092B-C50C-407E-A947-70E740481C1C}">
+                          <a14:useLocalDpi xmlns:a14="http://schemas.microsoft.com/office/drawing/2010/main" val="0"/>
+                        </a:ext>
+                      </a:extLst>
+                    </a:blip>
+                    <a:srcRect/>
+                    <a:stretch>
+                      <a:fillRect/>
+                    </a:stretch>
+                  </pic:blipFill>
+                  <pic:spPr bwMode="auto">
+                    <a:xfrm>
+                      <a:off x="0" y="0"/>
+                      <a:ext cx="5596890" cy="4572635"/>
+                    </a:xfrm>
+                    <a:prstGeom prst="rect">
+                      <a:avLst/>
+                    </a:prstGeom>
+                    <a:noFill/>
+                  </pic:spPr>
+                </pic:pic>
+              </a:graphicData>
+            </a:graphic>
+          </wp:inline>
+        </w:drawing>
+      </w:r>
+    </w:p>
+    <w:p>
+      <w:pPr>
+        <w:pStyle w:val="Caption"/>
+        <w:jc w:val="center"/>
+        <w:rPr>
+          <w:lang w:val="vi-VN"/>
+        </w:rPr>
+      </w:pPr>
+      <w:proofErr w:type="spellStart"/>
+      <w:r>
+        <w:t>Hình</w:t>
+      </w:r>
+      <w:proofErr w:type="spellEnd"/>
+      <w:r>
+        <w:t xml:space="preserve"> </w:t>
+      </w:r>
+      <w:fldSimple w:instr=" SEQ Hình \* ARABIC ">
+        <w:r>
+          <w:rPr>
+            <w:noProof/>
+          </w:rPr>
+          <w:t>17</w:t>
+        </w:r>
+      </w:fldSimple>
+      <w:r>
+        <w:rPr>
+          <w:lang w:val="vi-VN"/>
+        </w:rPr>
+        <w:t>. Trao đổi với anh David Le về xử lý Step Function</w:t>
       </w:r>
     </w:p>
     <w:p>
@@ -23339,6 +23611,7 @@
           <w:noProof/>
           <w:lang w:val="vi-VN"/>
         </w:rPr>
+        <w:lastRenderedPageBreak/>
         <w:drawing>
           <wp:inline distT="0" distB="0" distL="0" distR="0" wp14:anchorId="591F60E9" wp14:editId="2EF07C49">
             <wp:extent cx="6209414" cy="3794642"/>
@@ -23355,7 +23628,7 @@
                     <pic:cNvPicPr/>
                   </pic:nvPicPr>
                   <pic:blipFill>
-                    <a:blip r:embed="rId27"/>
+                    <a:blip r:embed="rId29"/>
                     <a:stretch>
                       <a:fillRect/>
                     </a:stretch>
@@ -23398,7 +23671,7 @@
           <w:rPr>
             <w:noProof/>
           </w:rPr>
-          <w:t>16</w:t>
+          <w:t>18</w:t>
         </w:r>
       </w:fldSimple>
       <w:r>
@@ -23434,7 +23707,7 @@
                     <pic:cNvPicPr/>
                   </pic:nvPicPr>
                   <pic:blipFill>
-                    <a:blip r:embed="rId28" cstate="print">
+                    <a:blip r:embed="rId30" cstate="print">
                       <a:extLst>
                         <a:ext uri="{28A0092B-C50C-407E-A947-70E740481C1C}">
                           <a14:useLocalDpi xmlns:a14="http://schemas.microsoft.com/office/drawing/2010/main" val="0"/>
@@ -23480,7 +23753,7 @@
           <w:rPr>
             <w:noProof/>
           </w:rPr>
-          <w:t>17</w:t>
+          <w:t>19</w:t>
         </w:r>
       </w:fldSimple>
       <w:r>
@@ -23553,7 +23826,7 @@
                     <pic:cNvPicPr/>
                   </pic:nvPicPr>
                   <pic:blipFill>
-                    <a:blip r:embed="rId29"/>
+                    <a:blip r:embed="rId31"/>
                     <a:stretch>
                       <a:fillRect/>
                     </a:stretch>
@@ -23592,7 +23865,7 @@
           <w:rPr>
             <w:noProof/>
           </w:rPr>
-          <w:t>18</w:t>
+          <w:t>20</w:t>
         </w:r>
       </w:fldSimple>
       <w:r>
@@ -23630,7 +23903,7 @@
                     <pic:cNvPicPr/>
                   </pic:nvPicPr>
                   <pic:blipFill>
-                    <a:blip r:embed="rId30"/>
+                    <a:blip r:embed="rId32"/>
                     <a:stretch>
                       <a:fillRect/>
                     </a:stretch>
@@ -23674,7 +23947,7 @@
           <w:rPr>
             <w:noProof/>
           </w:rPr>
-          <w:t>19</w:t>
+          <w:t>21</w:t>
         </w:r>
       </w:fldSimple>
       <w:r>
@@ -23712,7 +23985,7 @@
                     <pic:cNvPicPr/>
                   </pic:nvPicPr>
                   <pic:blipFill>
-                    <a:blip r:embed="rId31"/>
+                    <a:blip r:embed="rId33"/>
                     <a:stretch>
                       <a:fillRect/>
                     </a:stretch>
@@ -23755,7 +24028,7 @@
           <w:rPr>
             <w:noProof/>
           </w:rPr>
-          <w:t>20</w:t>
+          <w:t>22</w:t>
         </w:r>
       </w:fldSimple>
       <w:r>
@@ -23989,7 +24262,31 @@
         <w:rPr>
           <w:lang w:val="vi-VN"/>
         </w:rPr>
-        <w:t xml:space="preserve">Ở giai đoạn đầu khi em tham gia dự án, điều khó khăn nhất mà bản thân em gặp phải là khi bản thân phải tự nghiên cứu mọi thứ về hệ thống và mã nguồn. Hệ thống khá lớn và phức tạp, nên việc đọc hiểu khá tốn thời gian lúc đầu. </w:t>
+        <w:t>Ở giai đoạn đầu khi em tham gia dự án, điều khó khăn nhất mà bản thân em gặp phải là khi bản thân phải tự nghiên cứu mọi thứ về hệ thống và mã nguồn. Hệ thống</w:t>
+      </w:r>
+      <w:r>
+        <w:rPr>
+          <w:lang w:val="vi-VN"/>
+        </w:rPr>
+        <w:t xml:space="preserve"> </w:t>
+      </w:r>
+      <w:r>
+        <w:rPr>
+          <w:lang w:val="vi-VN"/>
+        </w:rPr>
+        <w:t xml:space="preserve">lớn và phức tạp, nên việc đọc hiểu </w:t>
+      </w:r>
+      <w:r>
+        <w:rPr>
+          <w:lang w:val="vi-VN"/>
+        </w:rPr>
+        <w:t>thiết kế hệ thống, cấu trúc lưu trữ, thành phần API tốn nhiều thời</w:t>
+      </w:r>
+      <w:r>
+        <w:rPr>
+          <w:lang w:val="vi-VN"/>
+        </w:rPr>
+        <w:t xml:space="preserve">. </w:t>
       </w:r>
     </w:p>
     <w:p>
@@ -24031,43 +24328,22 @@
         <w:rPr>
           <w:lang w:val="vi-VN"/>
         </w:rPr>
-        <w:t xml:space="preserve">Thời gian đầu khả năng tổ chức code vẫn còn nhiều thiếu sót, và trong quá trình code có nhiều lúc vẫn còn cẩu thả khiến việc </w:t>
-      </w:r>
-      <w:r>
-        <w:rPr>
-          <w:lang w:val="vi-VN"/>
-        </w:rPr>
-        <w:t>đánh giá</w:t>
-      </w:r>
-      <w:r>
-        <w:rPr>
-          <w:lang w:val="vi-VN"/>
-        </w:rPr>
-        <w:t xml:space="preserve"> code và </w:t>
-      </w:r>
-      <w:r>
-        <w:rPr>
-          <w:lang w:val="vi-VN"/>
-        </w:rPr>
-        <w:t>sử chữa</w:t>
-      </w:r>
-      <w:r>
-        <w:rPr>
-          <w:lang w:val="vi-VN"/>
-        </w:rPr>
-        <w:t xml:space="preserve"> code sau</w:t>
-      </w:r>
-      <w:r>
-        <w:rPr>
-          <w:lang w:val="vi-VN"/>
-        </w:rPr>
-        <w:t xml:space="preserve"> </w:t>
-      </w:r>
-      <w:r>
-        <w:rPr>
-          <w:lang w:val="vi-VN"/>
-        </w:rPr>
-        <w:t>tốn thêm thời gian.</w:t>
+        <w:t xml:space="preserve">Do thiếu kinh nghiệm trong việc tiếp cận nền tảng cloud Amazon Web Services, </w:t>
+      </w:r>
+      <w:r>
+        <w:rPr>
+          <w:lang w:val="vi-VN"/>
+        </w:rPr>
+        <w:t>việc kết hợp các services AWS lại với nhau gặp khó khăn</w:t>
+      </w:r>
+      <w:r>
+        <w:t xml:space="preserve">, </w:t>
+      </w:r>
+      <w:r>
+        <w:rPr>
+          <w:lang w:val="vi-VN"/>
+        </w:rPr>
+        <w:t>một phần do mỗi người trong nhóm chịu trách nhiệm 3 dịch vụ khác nhau. Không hiểu cấu trúc hoạt động của từng dịch vụ để kết hợp lại với nhau.</w:t>
       </w:r>
     </w:p>
     <w:p>
@@ -24088,6 +24364,7 @@
         <w:rPr>
           <w:lang w:val="vi-VN"/>
         </w:rPr>
+        <w:lastRenderedPageBreak/>
         <w:t>Đóng góp cho công ty</w:t>
       </w:r>
       <w:r>
@@ -24182,7 +24459,6 @@
         <w:rPr>
           <w:lang w:val="vi-VN"/>
         </w:rPr>
-        <w:lastRenderedPageBreak/>
         <w:t xml:space="preserve">Tham gia đóng góp ý kiến trong quá trình tham gia dự án thực tế cho </w:t>
       </w:r>
       <w:r>
@@ -24612,7 +24888,7 @@
       </w:pPr>
     </w:p>
     <w:sectPr>
-      <w:footerReference w:type="default" r:id="rId32"/>
+      <w:footerReference w:type="default" r:id="rId34"/>
       <w:pgSz w:w="12240" w:h="15840"/>
       <w:pgMar w:top="1440" w:right="1440" w:bottom="1440" w:left="1440" w:header="720" w:footer="720" w:gutter="0"/>
       <w:pgNumType w:start="1"/>
@@ -30827,7 +31103,6 @@
   <w:style w:type="character" w:default="1" w:styleId="DefaultParagraphFont">
     <w:name w:val="Default Paragraph Font"/>
     <w:uiPriority w:val="1"/>
-    <w:semiHidden/>
     <w:unhideWhenUsed/>
   </w:style>
   <w:style w:type="table" w:default="1" w:styleId="TableNormal">

</xml_diff>